<commit_message>
updated and added regions_countries
</commit_message>
<xml_diff>
--- a/Results/knitr/emissions_by_country_with_crf.docx
+++ b/Results/knitr/emissions_by_country_with_crf.docx
@@ -57,7 +57,7 @@
       <w:r>
         <w:drawing>
           <wp:inline>
-            <wp:extent cx="5334000" cy="6667500"/>
+            <wp:extent cx="5334000" cy="7334250"/>
             <wp:effectExtent b="0" l="0" r="0" t="0"/>
             <wp:docPr descr="" title="" id="1" name="Picture"/>
             <a:graphic>
@@ -78,7 +78,7 @@
                   <pic:spPr bwMode="auto">
                     <a:xfrm>
                       <a:off x="0" y="0"/>
-                      <a:ext cx="5334000" cy="6667500"/>
+                      <a:ext cx="5334000" cy="7334250"/>
                     </a:xfrm>
                     <a:prstGeom prst="rect">
                       <a:avLst/>
@@ -135,7 +135,10 @@
       <w:lvlText w:val=" "/>
       <w:lvlJc w:val="left"/>
       <w:pPr>
-        <w:ind w:left="720" w:hanging="480"/>
+        <w:tabs>
+          <w:tab w:val="num" w:pos="0"/>
+        </w:tabs>
+        <w:ind w:left="480" w:hanging="480"/>
       </w:pPr>
     </w:lvl>
     <w:lvl w:ilvl="1">
@@ -143,7 +146,10 @@
       <w:lvlText w:val=" "/>
       <w:lvlJc w:val="left"/>
       <w:pPr>
-        <w:ind w:left="1440" w:hanging="480"/>
+        <w:tabs>
+          <w:tab w:val="num" w:pos="720"/>
+        </w:tabs>
+        <w:ind w:left="1200" w:hanging="480"/>
       </w:pPr>
     </w:lvl>
     <w:lvl w:ilvl="2">
@@ -151,7 +157,10 @@
       <w:lvlText w:val=" "/>
       <w:lvlJc w:val="left"/>
       <w:pPr>
-        <w:ind w:left="2160" w:hanging="480"/>
+        <w:tabs>
+          <w:tab w:val="num" w:pos="1440"/>
+        </w:tabs>
+        <w:ind w:left="1920" w:hanging="480"/>
       </w:pPr>
     </w:lvl>
     <w:lvl w:ilvl="3">
@@ -159,7 +168,10 @@
       <w:lvlText w:val=" "/>
       <w:lvlJc w:val="left"/>
       <w:pPr>
-        <w:ind w:left="2880" w:hanging="480"/>
+        <w:tabs>
+          <w:tab w:val="num" w:pos="2160"/>
+        </w:tabs>
+        <w:ind w:left="2640" w:hanging="480"/>
       </w:pPr>
     </w:lvl>
     <w:lvl w:ilvl="4">
@@ -167,7 +179,10 @@
       <w:lvlText w:val=" "/>
       <w:lvlJc w:val="left"/>
       <w:pPr>
-        <w:ind w:left="3600" w:hanging="480"/>
+        <w:tabs>
+          <w:tab w:val="num" w:pos="2880"/>
+        </w:tabs>
+        <w:ind w:left="3360" w:hanging="480"/>
       </w:pPr>
     </w:lvl>
     <w:lvl w:ilvl="5">
@@ -175,7 +190,10 @@
       <w:lvlText w:val=" "/>
       <w:lvlJc w:val="left"/>
       <w:pPr>
-        <w:ind w:left="4320" w:hanging="480"/>
+        <w:tabs>
+          <w:tab w:val="num" w:pos="3600"/>
+        </w:tabs>
+        <w:ind w:left="4080" w:hanging="480"/>
       </w:pPr>
     </w:lvl>
     <w:lvl w:ilvl="6">
@@ -183,7 +201,10 @@
       <w:lvlText w:val=" "/>
       <w:lvlJc w:val="left"/>
       <w:pPr>
-        <w:ind w:left="5040" w:hanging="480"/>
+        <w:tabs>
+          <w:tab w:val="num" w:pos="4320"/>
+        </w:tabs>
+        <w:ind w:left="4800" w:hanging="480"/>
       </w:pPr>
     </w:lvl>
     <w:lvl w:ilvl="7">
@@ -191,7 +212,10 @@
       <w:lvlText w:val=" "/>
       <w:lvlJc w:val="left"/>
       <w:pPr>
-        <w:ind w:left="5760" w:hanging="480"/>
+        <w:tabs>
+          <w:tab w:val="num" w:pos="5040"/>
+        </w:tabs>
+        <w:ind w:left="5520" w:hanging="480"/>
       </w:pPr>
     </w:lvl>
     <w:lvl w:ilvl="8">
@@ -199,7 +223,10 @@
       <w:lvlText w:val=" "/>
       <w:lvlJc w:val="left"/>
       <w:pPr>
-        <w:ind w:left="6480" w:hanging="480"/>
+        <w:tabs>
+          <w:tab w:val="num" w:pos="5760"/>
+        </w:tabs>
+        <w:ind w:left="6240" w:hanging="480"/>
       </w:pPr>
     </w:lvl>
   </w:abstractNum>
@@ -561,21 +588,6 @@
         <w:right w:w="108" w:type="dxa"/>
       </w:tblCellMar>
     </w:tblPr>
-    <w:tblStylePr w:type="firstRow">
-      <w:tblPr>
-        <w:jc w:val="left"/>
-        <w:tblInd w:w="0" w:type="dxa"/>
-      </w:tblPr>
-      <w:trPr>
-        <w:jc w:val="left"/>
-      </w:trPr>
-      <w:tcPr>
-        <w:vAlign w:val="bottom"/>
-        <w:tcBorders>
-          <w:bottom w:val="single"/>
-        </w:tcBorders>
-      </w:tcPr>
-    </w:tblStylePr>
   </w:style>
   <w:style w:type="paragraph" w:customStyle="1" w:styleId="DefinitionTerm">
     <w:name w:val="Definition Term"/>

</xml_diff>